<commit_message>
expresión regular de matrícula
</commit_message>
<xml_diff>
--- a/patrones.docx
+++ b/patrones.docx
@@ -1326,6 +1326,7 @@
       </w:pPr>
       <w:r>
         <w:rPr/>
+        <w:t>AA-00-000</w:t>
       </w:r>
     </w:p>
     <w:p>
@@ -1488,6 +1489,7 @@
       </w:pPr>
       <w:rPr>
         <w:rFonts w:ascii="Wingdings" w:hAnsi="Wingdings" w:cs="Wingdings" w:hint="default"/>
+        <w:rFonts w:cs="Wingdings"/>
       </w:rPr>
     </w:lvl>
     <w:lvl w:ilvl="3">
@@ -1500,6 +1502,7 @@
       </w:pPr>
       <w:rPr>
         <w:rFonts w:ascii="Symbol" w:hAnsi="Symbol" w:cs="Symbol" w:hint="default"/>
+        <w:rFonts w:cs="Symbol"/>
       </w:rPr>
     </w:lvl>
     <w:lvl w:ilvl="4">
@@ -1525,6 +1528,7 @@
       </w:pPr>
       <w:rPr>
         <w:rFonts w:ascii="Wingdings" w:hAnsi="Wingdings" w:cs="Wingdings" w:hint="default"/>
+        <w:rFonts w:cs="Wingdings"/>
       </w:rPr>
     </w:lvl>
     <w:lvl w:ilvl="6">
@@ -1537,6 +1541,7 @@
       </w:pPr>
       <w:rPr>
         <w:rFonts w:ascii="Symbol" w:hAnsi="Symbol" w:cs="Symbol" w:hint="default"/>
+        <w:rFonts w:cs="Symbol"/>
       </w:rPr>
     </w:lvl>
     <w:lvl w:ilvl="7">
@@ -1562,6 +1567,7 @@
       </w:pPr>
       <w:rPr>
         <w:rFonts w:ascii="Wingdings" w:hAnsi="Wingdings" w:cs="Wingdings" w:hint="default"/>
+        <w:rFonts w:cs="Wingdings"/>
       </w:rPr>
     </w:lvl>
   </w:abstractNum>
@@ -1602,6 +1608,7 @@
       </w:pPr>
       <w:rPr>
         <w:rFonts w:ascii="Wingdings" w:hAnsi="Wingdings" w:cs="Wingdings" w:hint="default"/>
+        <w:rFonts w:cs="Wingdings"/>
       </w:rPr>
     </w:lvl>
     <w:lvl w:ilvl="3">
@@ -1614,6 +1621,7 @@
       </w:pPr>
       <w:rPr>
         <w:rFonts w:ascii="Symbol" w:hAnsi="Symbol" w:cs="Symbol" w:hint="default"/>
+        <w:rFonts w:cs="Symbol"/>
       </w:rPr>
     </w:lvl>
     <w:lvl w:ilvl="4">
@@ -1639,6 +1647,7 @@
       </w:pPr>
       <w:rPr>
         <w:rFonts w:ascii="Wingdings" w:hAnsi="Wingdings" w:cs="Wingdings" w:hint="default"/>
+        <w:rFonts w:cs="Wingdings"/>
       </w:rPr>
     </w:lvl>
     <w:lvl w:ilvl="6">
@@ -1651,6 +1660,7 @@
       </w:pPr>
       <w:rPr>
         <w:rFonts w:ascii="Symbol" w:hAnsi="Symbol" w:cs="Symbol" w:hint="default"/>
+        <w:rFonts w:cs="Symbol"/>
       </w:rPr>
     </w:lvl>
     <w:lvl w:ilvl="7">
@@ -1676,6 +1686,7 @@
       </w:pPr>
       <w:rPr>
         <w:rFonts w:ascii="Wingdings" w:hAnsi="Wingdings" w:cs="Wingdings" w:hint="default"/>
+        <w:rFonts w:cs="Wingdings"/>
       </w:rPr>
     </w:lvl>
   </w:abstractNum>
@@ -1816,7 +1827,6 @@
     <w:rPrDefault>
       <w:rPr>
         <w:rFonts w:ascii="Calibri" w:hAnsi="Calibri" w:eastAsia="" w:cs="" w:asciiTheme="minorHAnsi" w:cstheme="minorBidi" w:eastAsiaTheme="minorEastAsia" w:hAnsiTheme="minorHAnsi"/>
-        <w:sz w:val="22"/>
         <w:szCs w:val="22"/>
         <w:lang w:val="es-MX" w:eastAsia="es-ES" w:bidi="ar-SA"/>
       </w:rPr>
@@ -1974,7 +1984,7 @@
     </w:pPr>
     <w:rPr>
       <w:rFonts w:ascii="Calibri" w:hAnsi="Calibri" w:eastAsia="" w:cs="" w:asciiTheme="minorHAnsi" w:cstheme="minorBidi" w:eastAsiaTheme="minorEastAsia" w:hAnsiTheme="minorHAnsi"/>
-      <w:color w:val="auto"/>
+      <w:color w:val="00000A"/>
       <w:sz w:val="22"/>
       <w:szCs w:val="22"/>
       <w:lang w:val="es-MX" w:eastAsia="es-ES" w:bidi="ar-SA"/>
@@ -2042,6 +2052,132 @@
     <w:qFormat/>
     <w:rPr>
       <w:rFonts w:cs="Courier New"/>
+    </w:rPr>
+  </w:style>
+  <w:style w:type="character" w:styleId="ListLabel9">
+    <w:name w:val="ListLabel 9"/>
+    <w:qFormat/>
+    <w:rPr>
+      <w:rFonts w:cs=""/>
+    </w:rPr>
+  </w:style>
+  <w:style w:type="character" w:styleId="ListLabel10">
+    <w:name w:val="ListLabel 10"/>
+    <w:qFormat/>
+    <w:rPr>
+      <w:rFonts w:cs="Courier New"/>
+    </w:rPr>
+  </w:style>
+  <w:style w:type="character" w:styleId="ListLabel11">
+    <w:name w:val="ListLabel 11"/>
+    <w:qFormat/>
+    <w:rPr>
+      <w:rFonts w:cs="Wingdings"/>
+    </w:rPr>
+  </w:style>
+  <w:style w:type="character" w:styleId="ListLabel12">
+    <w:name w:val="ListLabel 12"/>
+    <w:qFormat/>
+    <w:rPr>
+      <w:rFonts w:cs="Symbol"/>
+    </w:rPr>
+  </w:style>
+  <w:style w:type="character" w:styleId="ListLabel13">
+    <w:name w:val="ListLabel 13"/>
+    <w:qFormat/>
+    <w:rPr>
+      <w:rFonts w:cs="Courier New"/>
+    </w:rPr>
+  </w:style>
+  <w:style w:type="character" w:styleId="ListLabel14">
+    <w:name w:val="ListLabel 14"/>
+    <w:qFormat/>
+    <w:rPr>
+      <w:rFonts w:cs="Wingdings"/>
+    </w:rPr>
+  </w:style>
+  <w:style w:type="character" w:styleId="ListLabel15">
+    <w:name w:val="ListLabel 15"/>
+    <w:qFormat/>
+    <w:rPr>
+      <w:rFonts w:cs="Symbol"/>
+    </w:rPr>
+  </w:style>
+  <w:style w:type="character" w:styleId="ListLabel16">
+    <w:name w:val="ListLabel 16"/>
+    <w:qFormat/>
+    <w:rPr>
+      <w:rFonts w:cs="Courier New"/>
+    </w:rPr>
+  </w:style>
+  <w:style w:type="character" w:styleId="ListLabel17">
+    <w:name w:val="ListLabel 17"/>
+    <w:qFormat/>
+    <w:rPr>
+      <w:rFonts w:cs="Wingdings"/>
+    </w:rPr>
+  </w:style>
+  <w:style w:type="character" w:styleId="ListLabel18">
+    <w:name w:val="ListLabel 18"/>
+    <w:qFormat/>
+    <w:rPr>
+      <w:rFonts w:cs=""/>
+    </w:rPr>
+  </w:style>
+  <w:style w:type="character" w:styleId="ListLabel19">
+    <w:name w:val="ListLabel 19"/>
+    <w:qFormat/>
+    <w:rPr>
+      <w:rFonts w:cs="Courier New"/>
+    </w:rPr>
+  </w:style>
+  <w:style w:type="character" w:styleId="ListLabel20">
+    <w:name w:val="ListLabel 20"/>
+    <w:qFormat/>
+    <w:rPr>
+      <w:rFonts w:cs="Wingdings"/>
+    </w:rPr>
+  </w:style>
+  <w:style w:type="character" w:styleId="ListLabel21">
+    <w:name w:val="ListLabel 21"/>
+    <w:qFormat/>
+    <w:rPr>
+      <w:rFonts w:cs="Symbol"/>
+    </w:rPr>
+  </w:style>
+  <w:style w:type="character" w:styleId="ListLabel22">
+    <w:name w:val="ListLabel 22"/>
+    <w:qFormat/>
+    <w:rPr>
+      <w:rFonts w:cs="Courier New"/>
+    </w:rPr>
+  </w:style>
+  <w:style w:type="character" w:styleId="ListLabel23">
+    <w:name w:val="ListLabel 23"/>
+    <w:qFormat/>
+    <w:rPr>
+      <w:rFonts w:cs="Wingdings"/>
+    </w:rPr>
+  </w:style>
+  <w:style w:type="character" w:styleId="ListLabel24">
+    <w:name w:val="ListLabel 24"/>
+    <w:qFormat/>
+    <w:rPr>
+      <w:rFonts w:cs="Symbol"/>
+    </w:rPr>
+  </w:style>
+  <w:style w:type="character" w:styleId="ListLabel25">
+    <w:name w:val="ListLabel 25"/>
+    <w:qFormat/>
+    <w:rPr>
+      <w:rFonts w:cs="Courier New"/>
+    </w:rPr>
+  </w:style>
+  <w:style w:type="character" w:styleId="ListLabel26">
+    <w:name w:val="ListLabel 26"/>
+    <w:qFormat/>
+    <w:rPr>
+      <w:rFonts w:cs="Wingdings"/>
     </w:rPr>
   </w:style>
   <w:style w:type="paragraph" w:styleId="Heading">

</xml_diff>

<commit_message>
Agregué 2 patrones de placas
</commit_message>
<xml_diff>
--- a/patrones.docx
+++ b/patrones.docx
@@ -1134,78 +1134,6 @@
     <w:p>
       <w:pPr>
         <w:pStyle w:val="Normal"/>
-        <w:rPr/>
-      </w:pPr>
-      <w:r>
-        <w:rPr/>
-      </w:r>
-    </w:p>
-    <w:p>
-      <w:pPr>
-        <w:pStyle w:val="Normal"/>
-        <w:rPr/>
-      </w:pPr>
-      <w:r>
-        <w:rPr/>
-      </w:r>
-    </w:p>
-    <w:p>
-      <w:pPr>
-        <w:pStyle w:val="Normal"/>
-        <w:rPr/>
-      </w:pPr>
-      <w:r>
-        <w:rPr/>
-      </w:r>
-    </w:p>
-    <w:p>
-      <w:pPr>
-        <w:pStyle w:val="Normal"/>
-        <w:rPr/>
-      </w:pPr>
-      <w:r>
-        <w:rPr/>
-      </w:r>
-    </w:p>
-    <w:p>
-      <w:pPr>
-        <w:pStyle w:val="Normal"/>
-        <w:rPr/>
-      </w:pPr>
-      <w:r>
-        <w:rPr/>
-      </w:r>
-    </w:p>
-    <w:p>
-      <w:pPr>
-        <w:pStyle w:val="Normal"/>
-        <w:rPr/>
-      </w:pPr>
-      <w:r>
-        <w:rPr/>
-      </w:r>
-    </w:p>
-    <w:p>
-      <w:pPr>
-        <w:pStyle w:val="Normal"/>
-        <w:rPr/>
-      </w:pPr>
-      <w:r>
-        <w:rPr/>
-      </w:r>
-    </w:p>
-    <w:p>
-      <w:pPr>
-        <w:pStyle w:val="Normal"/>
-        <w:rPr/>
-      </w:pPr>
-      <w:r>
-        <w:rPr/>
-      </w:r>
-    </w:p>
-    <w:p>
-      <w:pPr>
-        <w:pStyle w:val="Normal"/>
         <w:rPr>
           <w:b/>
           <w:b/>
@@ -1327,6 +1255,35 @@
       <w:r>
         <w:rPr/>
         <w:t>AA-00-000</w:t>
+      </w:r>
+    </w:p>
+    <w:p>
+      <w:pPr>
+        <w:pStyle w:val="Normal"/>
+        <w:rPr/>
+      </w:pPr>
+      <w:r>
+        <w:rPr/>
+        <w:t>0-A-00-AA</w:t>
+      </w:r>
+    </w:p>
+    <w:p>
+      <w:pPr>
+        <w:pStyle w:val="Normal"/>
+        <w:rPr/>
+      </w:pPr>
+      <w:r>
+        <w:rPr/>
+        <w:t>0-A-0-AAA</w:t>
+      </w:r>
+    </w:p>
+    <w:p>
+      <w:pPr>
+        <w:pStyle w:val="Normal"/>
+        <w:rPr/>
+      </w:pPr>
+      <w:r>
+        <w:rPr/>
       </w:r>
     </w:p>
     <w:p>
@@ -2175,6 +2132,132 @@
   </w:style>
   <w:style w:type="character" w:styleId="ListLabel26">
     <w:name w:val="ListLabel 26"/>
+    <w:qFormat/>
+    <w:rPr>
+      <w:rFonts w:cs="Wingdings"/>
+    </w:rPr>
+  </w:style>
+  <w:style w:type="character" w:styleId="ListLabel27">
+    <w:name w:val="ListLabel 27"/>
+    <w:qFormat/>
+    <w:rPr>
+      <w:rFonts w:cs=""/>
+    </w:rPr>
+  </w:style>
+  <w:style w:type="character" w:styleId="ListLabel28">
+    <w:name w:val="ListLabel 28"/>
+    <w:qFormat/>
+    <w:rPr>
+      <w:rFonts w:cs="Courier New"/>
+    </w:rPr>
+  </w:style>
+  <w:style w:type="character" w:styleId="ListLabel29">
+    <w:name w:val="ListLabel 29"/>
+    <w:qFormat/>
+    <w:rPr>
+      <w:rFonts w:cs="Wingdings"/>
+    </w:rPr>
+  </w:style>
+  <w:style w:type="character" w:styleId="ListLabel30">
+    <w:name w:val="ListLabel 30"/>
+    <w:qFormat/>
+    <w:rPr>
+      <w:rFonts w:cs="Symbol"/>
+    </w:rPr>
+  </w:style>
+  <w:style w:type="character" w:styleId="ListLabel31">
+    <w:name w:val="ListLabel 31"/>
+    <w:qFormat/>
+    <w:rPr>
+      <w:rFonts w:cs="Courier New"/>
+    </w:rPr>
+  </w:style>
+  <w:style w:type="character" w:styleId="ListLabel32">
+    <w:name w:val="ListLabel 32"/>
+    <w:qFormat/>
+    <w:rPr>
+      <w:rFonts w:cs="Wingdings"/>
+    </w:rPr>
+  </w:style>
+  <w:style w:type="character" w:styleId="ListLabel33">
+    <w:name w:val="ListLabel 33"/>
+    <w:qFormat/>
+    <w:rPr>
+      <w:rFonts w:cs="Symbol"/>
+    </w:rPr>
+  </w:style>
+  <w:style w:type="character" w:styleId="ListLabel34">
+    <w:name w:val="ListLabel 34"/>
+    <w:qFormat/>
+    <w:rPr>
+      <w:rFonts w:cs="Courier New"/>
+    </w:rPr>
+  </w:style>
+  <w:style w:type="character" w:styleId="ListLabel35">
+    <w:name w:val="ListLabel 35"/>
+    <w:qFormat/>
+    <w:rPr>
+      <w:rFonts w:cs="Wingdings"/>
+    </w:rPr>
+  </w:style>
+  <w:style w:type="character" w:styleId="ListLabel36">
+    <w:name w:val="ListLabel 36"/>
+    <w:qFormat/>
+    <w:rPr>
+      <w:rFonts w:cs=""/>
+    </w:rPr>
+  </w:style>
+  <w:style w:type="character" w:styleId="ListLabel37">
+    <w:name w:val="ListLabel 37"/>
+    <w:qFormat/>
+    <w:rPr>
+      <w:rFonts w:cs="Courier New"/>
+    </w:rPr>
+  </w:style>
+  <w:style w:type="character" w:styleId="ListLabel38">
+    <w:name w:val="ListLabel 38"/>
+    <w:qFormat/>
+    <w:rPr>
+      <w:rFonts w:cs="Wingdings"/>
+    </w:rPr>
+  </w:style>
+  <w:style w:type="character" w:styleId="ListLabel39">
+    <w:name w:val="ListLabel 39"/>
+    <w:qFormat/>
+    <w:rPr>
+      <w:rFonts w:cs="Symbol"/>
+    </w:rPr>
+  </w:style>
+  <w:style w:type="character" w:styleId="ListLabel40">
+    <w:name w:val="ListLabel 40"/>
+    <w:qFormat/>
+    <w:rPr>
+      <w:rFonts w:cs="Courier New"/>
+    </w:rPr>
+  </w:style>
+  <w:style w:type="character" w:styleId="ListLabel41">
+    <w:name w:val="ListLabel 41"/>
+    <w:qFormat/>
+    <w:rPr>
+      <w:rFonts w:cs="Wingdings"/>
+    </w:rPr>
+  </w:style>
+  <w:style w:type="character" w:styleId="ListLabel42">
+    <w:name w:val="ListLabel 42"/>
+    <w:qFormat/>
+    <w:rPr>
+      <w:rFonts w:cs="Symbol"/>
+    </w:rPr>
+  </w:style>
+  <w:style w:type="character" w:styleId="ListLabel43">
+    <w:name w:val="ListLabel 43"/>
+    <w:qFormat/>
+    <w:rPr>
+      <w:rFonts w:cs="Courier New"/>
+    </w:rPr>
+  </w:style>
+  <w:style w:type="character" w:styleId="ListLabel44">
+    <w:name w:val="ListLabel 44"/>
     <w:qFormat/>
     <w:rPr>
       <w:rFonts w:cs="Wingdings"/>

</xml_diff>